<commit_message>
OPCN2 Flow Rate Testing stuff
</commit_message>
<xml_diff>
--- a/Admin/Agendas/Agenda_Meeting_17_12thAug.docx
+++ b/Admin/Agendas/Agenda_Meeting_17_12thAug.docx
@@ -63,7 +63,7 @@
                         </a:ln>
                         <a:extLst>
                           <a:ext uri="{91240B29-F687-4f45-9708-019B960494DF}">
-                            <a14:hiddenLine xmlns:mo="http://schemas.microsoft.com/office/mac/office/2008/main" xmlns:mv="urn:schemas-microsoft-com:mac:vml" xmlns:a14="http://schemas.microsoft.com/office/drawing/2010/main" xmlns:w="http://schemas.openxmlformats.org/wordprocessingml/2006/main" xmlns:w10="urn:schemas-microsoft-com:office:word" xmlns:v="urn:schemas-microsoft-com:vml" xmlns:o="urn:schemas-microsoft-com:office:office" xmlns="" w="9525">
+                            <a14:hiddenLine xmlns="" xmlns:o="urn:schemas-microsoft-com:office:office" xmlns:v="urn:schemas-microsoft-com:vml" xmlns:w10="urn:schemas-microsoft-com:office:word" xmlns:w="http://schemas.openxmlformats.org/wordprocessingml/2006/main" xmlns:a14="http://schemas.microsoft.com/office/drawing/2010/main" xmlns:mv="urn:schemas-microsoft-com:mac:vml" xmlns:mo="http://schemas.microsoft.com/office/mac/office/2008/main" w="9525">
                               <a:solidFill>
                                 <a:srgbClr val="000000"/>
                               </a:solidFill>
@@ -732,8 +732,12 @@
     </w:p>
     <w:p>
       <w:pPr>
+        <w:pStyle w:val="ListParagraph"/>
+        <w:numPr>
+          <w:ilvl w:val="0"/>
+          <w:numId w:val="30"/>
+        </w:numPr>
         <w:spacing w:after="240"/>
-        <w:ind w:left="675"/>
         <w:rPr>
           <w:rFonts w:ascii="Verdana" w:hAnsi="Verdana"/>
           <w:sz w:val="20"/>
@@ -746,6 +750,29 @@
         </w:rPr>
         <w:t>Ryan and Parth have made and tested a basic prototype ash disperser for the wind tunnel.</w:t>
       </w:r>
+    </w:p>
+    <w:p>
+      <w:pPr>
+        <w:pStyle w:val="ListParagraph"/>
+        <w:numPr>
+          <w:ilvl w:val="0"/>
+          <w:numId w:val="30"/>
+        </w:numPr>
+        <w:spacing w:after="240"/>
+        <w:rPr>
+          <w:rFonts w:ascii="Verdana" w:hAnsi="Verdana"/>
+          <w:sz w:val="20"/>
+        </w:rPr>
+      </w:pPr>
+      <w:r>
+        <w:rPr>
+          <w:rFonts w:ascii="Verdana" w:hAnsi="Verdana"/>
+          <w:sz w:val="20"/>
+        </w:rPr>
+        <w:t>Jamie has tested OPCN2 flow rate and pressure drop.</w:t>
+      </w:r>
+      <w:bookmarkStart w:id="0" w:name="_GoBack"/>
+      <w:bookmarkEnd w:id="0"/>
     </w:p>
     <w:p>
       <w:pPr>
@@ -773,8 +800,6 @@
         <w:tab/>
         <w:t>Correspondence</w:t>
       </w:r>
-      <w:bookmarkStart w:id="0" w:name="_GoBack"/>
-      <w:bookmarkEnd w:id="0"/>
     </w:p>
     <w:p>
       <w:pPr>
@@ -1162,7 +1187,7 @@
                         </a:ln>
                         <a:extLst>
                           <a:ext uri="{91240B29-F687-4f45-9708-019B960494DF}">
-                            <a14:hiddenLine xmlns="" xmlns:o="urn:schemas-microsoft-com:office:office" xmlns:v="urn:schemas-microsoft-com:vml" xmlns:w10="urn:schemas-microsoft-com:office:word" xmlns:w="http://schemas.openxmlformats.org/wordprocessingml/2006/main" xmlns:a14="http://schemas.microsoft.com/office/drawing/2010/main" xmlns:mv="urn:schemas-microsoft-com:mac:vml" xmlns:mo="http://schemas.microsoft.com/office/mac/office/2008/main" w="9525">
+                            <a14:hiddenLine xmlns:mo="http://schemas.microsoft.com/office/mac/office/2008/main" xmlns:mv="urn:schemas-microsoft-com:mac:vml" xmlns:a14="http://schemas.microsoft.com/office/drawing/2010/main" xmlns:w="http://schemas.openxmlformats.org/wordprocessingml/2006/main" xmlns:w10="urn:schemas-microsoft-com:office:word" xmlns:v="urn:schemas-microsoft-com:vml" xmlns:o="urn:schemas-microsoft-com:office:office" xmlns="" w="9525">
                               <a:solidFill>
                                 <a:srgbClr val="000000"/>
                               </a:solidFill>
@@ -1393,7 +1418,7 @@
           <w:szCs w:val="24"/>
         </w:rPr>
         <w:pict w14:anchorId="3919A8B8">
-          <v:rect id="_x0000_i1028" style="width:481.55pt;height:3pt" o:hralign="center" o:hrstd="t" o:hrnoshade="t" o:hr="t" fillcolor="black" stroked="f"/>
+          <v:rect id="_x0000_i1026" style="width:481.55pt;height:3pt" o:hralign="center" o:hrstd="t" o:hrnoshade="t" o:hr="t" fillcolor="black" stroked="f"/>
         </w:pict>
       </w:r>
     </w:p>
@@ -2155,14 +2180,7 @@
           <w:rFonts w:ascii="Verdana" w:hAnsi="Verdana"/>
           <w:szCs w:val="24"/>
         </w:rPr>
-        <w:t>Pitot-static</w:t>
-      </w:r>
-      <w:r>
-        <w:rPr>
-          <w:rFonts w:ascii="Verdana" w:hAnsi="Verdana"/>
-          <w:szCs w:val="24"/>
-        </w:rPr>
-        <w:t xml:space="preserve"> tube has arrived</w:t>
+        <w:t>Pitot-static tube has arrived</w:t>
       </w:r>
     </w:p>
     <w:p>
@@ -3658,6 +3676,119 @@
     </w:lvl>
   </w:abstractNum>
   <w:abstractNum w:abstractNumId="17" w15:restartNumberingAfterBreak="0">
+    <w:nsid w:val="5B2B50C8"/>
+    <w:multiLevelType w:val="hybridMultilevel"/>
+    <w:tmpl w:val="A8D09CA2"/>
+    <w:lvl w:ilvl="0" w:tplc="14090001">
+      <w:start w:val="1"/>
+      <w:numFmt w:val="bullet"/>
+      <w:lvlText w:val=""/>
+      <w:lvlJc w:val="left"/>
+      <w:pPr>
+        <w:ind w:left="720" w:hanging="360"/>
+      </w:pPr>
+      <w:rPr>
+        <w:rFonts w:ascii="Symbol" w:hAnsi="Symbol" w:hint="default"/>
+      </w:rPr>
+    </w:lvl>
+    <w:lvl w:ilvl="1" w:tplc="14090003" w:tentative="1">
+      <w:start w:val="1"/>
+      <w:numFmt w:val="bullet"/>
+      <w:lvlText w:val="o"/>
+      <w:lvlJc w:val="left"/>
+      <w:pPr>
+        <w:ind w:left="1440" w:hanging="360"/>
+      </w:pPr>
+      <w:rPr>
+        <w:rFonts w:ascii="Courier New" w:hAnsi="Courier New" w:cs="Courier New" w:hint="default"/>
+      </w:rPr>
+    </w:lvl>
+    <w:lvl w:ilvl="2" w:tplc="14090005" w:tentative="1">
+      <w:start w:val="1"/>
+      <w:numFmt w:val="bullet"/>
+      <w:lvlText w:val=""/>
+      <w:lvlJc w:val="left"/>
+      <w:pPr>
+        <w:ind w:left="2160" w:hanging="360"/>
+      </w:pPr>
+      <w:rPr>
+        <w:rFonts w:ascii="Wingdings" w:hAnsi="Wingdings" w:hint="default"/>
+      </w:rPr>
+    </w:lvl>
+    <w:lvl w:ilvl="3" w:tplc="14090001" w:tentative="1">
+      <w:start w:val="1"/>
+      <w:numFmt w:val="bullet"/>
+      <w:lvlText w:val=""/>
+      <w:lvlJc w:val="left"/>
+      <w:pPr>
+        <w:ind w:left="2880" w:hanging="360"/>
+      </w:pPr>
+      <w:rPr>
+        <w:rFonts w:ascii="Symbol" w:hAnsi="Symbol" w:hint="default"/>
+      </w:rPr>
+    </w:lvl>
+    <w:lvl w:ilvl="4" w:tplc="14090003" w:tentative="1">
+      <w:start w:val="1"/>
+      <w:numFmt w:val="bullet"/>
+      <w:lvlText w:val="o"/>
+      <w:lvlJc w:val="left"/>
+      <w:pPr>
+        <w:ind w:left="3600" w:hanging="360"/>
+      </w:pPr>
+      <w:rPr>
+        <w:rFonts w:ascii="Courier New" w:hAnsi="Courier New" w:cs="Courier New" w:hint="default"/>
+      </w:rPr>
+    </w:lvl>
+    <w:lvl w:ilvl="5" w:tplc="14090005" w:tentative="1">
+      <w:start w:val="1"/>
+      <w:numFmt w:val="bullet"/>
+      <w:lvlText w:val=""/>
+      <w:lvlJc w:val="left"/>
+      <w:pPr>
+        <w:ind w:left="4320" w:hanging="360"/>
+      </w:pPr>
+      <w:rPr>
+        <w:rFonts w:ascii="Wingdings" w:hAnsi="Wingdings" w:hint="default"/>
+      </w:rPr>
+    </w:lvl>
+    <w:lvl w:ilvl="6" w:tplc="14090001" w:tentative="1">
+      <w:start w:val="1"/>
+      <w:numFmt w:val="bullet"/>
+      <w:lvlText w:val=""/>
+      <w:lvlJc w:val="left"/>
+      <w:pPr>
+        <w:ind w:left="5040" w:hanging="360"/>
+      </w:pPr>
+      <w:rPr>
+        <w:rFonts w:ascii="Symbol" w:hAnsi="Symbol" w:hint="default"/>
+      </w:rPr>
+    </w:lvl>
+    <w:lvl w:ilvl="7" w:tplc="14090003" w:tentative="1">
+      <w:start w:val="1"/>
+      <w:numFmt w:val="bullet"/>
+      <w:lvlText w:val="o"/>
+      <w:lvlJc w:val="left"/>
+      <w:pPr>
+        <w:ind w:left="5760" w:hanging="360"/>
+      </w:pPr>
+      <w:rPr>
+        <w:rFonts w:ascii="Courier New" w:hAnsi="Courier New" w:cs="Courier New" w:hint="default"/>
+      </w:rPr>
+    </w:lvl>
+    <w:lvl w:ilvl="8" w:tplc="14090005" w:tentative="1">
+      <w:start w:val="1"/>
+      <w:numFmt w:val="bullet"/>
+      <w:lvlText w:val=""/>
+      <w:lvlJc w:val="left"/>
+      <w:pPr>
+        <w:ind w:left="6480" w:hanging="360"/>
+      </w:pPr>
+      <w:rPr>
+        <w:rFonts w:ascii="Wingdings" w:hAnsi="Wingdings" w:hint="default"/>
+      </w:rPr>
+    </w:lvl>
+  </w:abstractNum>
+  <w:abstractNum w:abstractNumId="18" w15:restartNumberingAfterBreak="0">
     <w:nsid w:val="5BDB1727"/>
     <w:multiLevelType w:val="hybridMultilevel"/>
     <w:tmpl w:val="C11E1B58"/>
@@ -3770,7 +3901,7 @@
       </w:rPr>
     </w:lvl>
   </w:abstractNum>
-  <w:abstractNum w:abstractNumId="18" w15:restartNumberingAfterBreak="0">
+  <w:abstractNum w:abstractNumId="19" w15:restartNumberingAfterBreak="0">
     <w:nsid w:val="5CA72C9E"/>
     <w:multiLevelType w:val="hybridMultilevel"/>
     <w:tmpl w:val="7CBCAD40"/>
@@ -3883,7 +4014,7 @@
       </w:rPr>
     </w:lvl>
   </w:abstractNum>
-  <w:abstractNum w:abstractNumId="19" w15:restartNumberingAfterBreak="0">
+  <w:abstractNum w:abstractNumId="20" w15:restartNumberingAfterBreak="0">
     <w:nsid w:val="667A189D"/>
     <w:multiLevelType w:val="hybridMultilevel"/>
     <w:tmpl w:val="F9525196"/>
@@ -3996,7 +4127,7 @@
       </w:rPr>
     </w:lvl>
   </w:abstractNum>
-  <w:abstractNum w:abstractNumId="20" w15:restartNumberingAfterBreak="0">
+  <w:abstractNum w:abstractNumId="21" w15:restartNumberingAfterBreak="0">
     <w:nsid w:val="67044453"/>
     <w:multiLevelType w:val="hybridMultilevel"/>
     <w:tmpl w:val="8E889538"/>
@@ -4109,7 +4240,7 @@
       </w:rPr>
     </w:lvl>
   </w:abstractNum>
-  <w:abstractNum w:abstractNumId="21" w15:restartNumberingAfterBreak="0">
+  <w:abstractNum w:abstractNumId="22" w15:restartNumberingAfterBreak="0">
     <w:nsid w:val="67CC5772"/>
     <w:multiLevelType w:val="hybridMultilevel"/>
     <w:tmpl w:val="CDE8C216"/>
@@ -4222,7 +4353,7 @@
       </w:rPr>
     </w:lvl>
   </w:abstractNum>
-  <w:abstractNum w:abstractNumId="22" w15:restartNumberingAfterBreak="0">
+  <w:abstractNum w:abstractNumId="23" w15:restartNumberingAfterBreak="0">
     <w:nsid w:val="68C92F8F"/>
     <w:multiLevelType w:val="hybridMultilevel"/>
     <w:tmpl w:val="96223C00"/>
@@ -4335,7 +4466,7 @@
       </w:rPr>
     </w:lvl>
   </w:abstractNum>
-  <w:abstractNum w:abstractNumId="23" w15:restartNumberingAfterBreak="0">
+  <w:abstractNum w:abstractNumId="24" w15:restartNumberingAfterBreak="0">
     <w:nsid w:val="69081670"/>
     <w:multiLevelType w:val="hybridMultilevel"/>
     <w:tmpl w:val="D1122960"/>
@@ -4448,7 +4579,7 @@
       </w:rPr>
     </w:lvl>
   </w:abstractNum>
-  <w:abstractNum w:abstractNumId="24" w15:restartNumberingAfterBreak="0">
+  <w:abstractNum w:abstractNumId="25" w15:restartNumberingAfterBreak="0">
     <w:nsid w:val="6AC55AA6"/>
     <w:multiLevelType w:val="hybridMultilevel"/>
     <w:tmpl w:val="B148991E"/>
@@ -4561,7 +4692,7 @@
       </w:rPr>
     </w:lvl>
   </w:abstractNum>
-  <w:abstractNum w:abstractNumId="25" w15:restartNumberingAfterBreak="0">
+  <w:abstractNum w:abstractNumId="26" w15:restartNumberingAfterBreak="0">
     <w:nsid w:val="70164D74"/>
     <w:multiLevelType w:val="hybridMultilevel"/>
     <w:tmpl w:val="1178A8E4"/>
@@ -4674,7 +4805,7 @@
       </w:rPr>
     </w:lvl>
   </w:abstractNum>
-  <w:abstractNum w:abstractNumId="26" w15:restartNumberingAfterBreak="0">
+  <w:abstractNum w:abstractNumId="27" w15:restartNumberingAfterBreak="0">
     <w:nsid w:val="71F46487"/>
     <w:multiLevelType w:val="hybridMultilevel"/>
     <w:tmpl w:val="9D3814AE"/>
@@ -4787,7 +4918,7 @@
       </w:rPr>
     </w:lvl>
   </w:abstractNum>
-  <w:abstractNum w:abstractNumId="27" w15:restartNumberingAfterBreak="0">
+  <w:abstractNum w:abstractNumId="28" w15:restartNumberingAfterBreak="0">
     <w:nsid w:val="76C70B70"/>
     <w:multiLevelType w:val="hybridMultilevel"/>
     <w:tmpl w:val="00C4A0AC"/>
@@ -4900,7 +5031,7 @@
       </w:rPr>
     </w:lvl>
   </w:abstractNum>
-  <w:abstractNum w:abstractNumId="28" w15:restartNumberingAfterBreak="0">
+  <w:abstractNum w:abstractNumId="29" w15:restartNumberingAfterBreak="0">
     <w:nsid w:val="7A944382"/>
     <w:multiLevelType w:val="hybridMultilevel"/>
     <w:tmpl w:val="3DF0A786"/>
@@ -5050,13 +5181,13 @@
     <w:abstractNumId w:val="15"/>
   </w:num>
   <w:num w:numId="13">
-    <w:abstractNumId w:val="23"/>
+    <w:abstractNumId w:val="24"/>
   </w:num>
   <w:num w:numId="14">
-    <w:abstractNumId w:val="18"/>
+    <w:abstractNumId w:val="19"/>
   </w:num>
   <w:num w:numId="15">
-    <w:abstractNumId w:val="27"/>
+    <w:abstractNumId w:val="28"/>
   </w:num>
   <w:num w:numId="16">
     <w:abstractNumId w:val="12"/>
@@ -5068,37 +5199,40 @@
     <w:abstractNumId w:val="14"/>
   </w:num>
   <w:num w:numId="19">
-    <w:abstractNumId w:val="19"/>
+    <w:abstractNumId w:val="20"/>
   </w:num>
   <w:num w:numId="20">
-    <w:abstractNumId w:val="26"/>
+    <w:abstractNumId w:val="27"/>
   </w:num>
   <w:num w:numId="21">
-    <w:abstractNumId w:val="24"/>
+    <w:abstractNumId w:val="25"/>
   </w:num>
   <w:num w:numId="22">
     <w:abstractNumId w:val="11"/>
   </w:num>
   <w:num w:numId="23">
-    <w:abstractNumId w:val="25"/>
+    <w:abstractNumId w:val="26"/>
   </w:num>
   <w:num w:numId="24">
-    <w:abstractNumId w:val="17"/>
+    <w:abstractNumId w:val="18"/>
   </w:num>
   <w:num w:numId="25">
-    <w:abstractNumId w:val="22"/>
+    <w:abstractNumId w:val="23"/>
   </w:num>
   <w:num w:numId="26">
     <w:abstractNumId w:val="13"/>
   </w:num>
   <w:num w:numId="27">
-    <w:abstractNumId w:val="20"/>
+    <w:abstractNumId w:val="21"/>
   </w:num>
   <w:num w:numId="28">
-    <w:abstractNumId w:val="21"/>
+    <w:abstractNumId w:val="22"/>
   </w:num>
   <w:num w:numId="29">
-    <w:abstractNumId w:val="28"/>
+    <w:abstractNumId w:val="29"/>
+  </w:num>
+  <w:num w:numId="30">
+    <w:abstractNumId w:val="17"/>
   </w:num>
 </w:numbering>
 </file>

</xml_diff>